<commit_message>
Make 14pt, some additional fix according to standarts
</commit_message>
<xml_diff>
--- a/annotation_template/title/Bach_annotation.docx
+++ b/annotation_template/title/Bach_annotation.docx
@@ -1,38 +1,7 @@
 
 <file path=word/document.xml><?xml version="1.0" encoding="utf-8"?>
-<w:document xmlns:wpc="http://schemas.microsoft.com/office/word/2010/wordprocessingCanvas" xmlns:cx="http://schemas.microsoft.com/office/drawing/2014/chartex" xmlns:cx1="http://schemas.microsoft.com/office/drawing/2015/9/8/chartex" xmlns:cx2="http://schemas.microsoft.com/office/drawing/2015/10/21/chartex" xmlns:cx3="http://schemas.microsoft.com/office/drawing/2016/5/9/chartex" xmlns:cx4="http://schemas.microsoft.com/office/drawing/2016/5/10/chartex" xmlns:cx5="http://schemas.microsoft.com/office/drawing/2016/5/11/chartex" xmlns:cx6="http://schemas.microsoft.com/office/drawing/2016/5/12/chartex" xmlns:cx7="http://schemas.microsoft.com/office/drawing/2016/5/13/chartex" xmlns:cx8="http://schemas.microsoft.com/office/drawing/2016/5/14/chartex" xmlns:mc="http://schemas.openxmlformats.org/markup-compatibility/2006" xmlns:aink="http://schemas.microsoft.com/office/drawing/2016/ink" xmlns:am3d="http://schemas.microsoft.com/office/drawing/2017/model3d" xmlns:o="urn:schemas-microsoft-com:office:office" xmlns:r="http://schemas.openxmlformats.org/officeDocument/2006/relationships" xmlns:m="http://schemas.openxmlformats.org/officeDocument/2006/math" xmlns:v="urn:schemas-microsoft-com:vml" xmlns:wp14="http://schemas.microsoft.com/office/word/2010/wordprocessingDrawing" xmlns:wp="http://schemas.openxmlformats.org/drawingml/2006/wordprocessingDrawing" xmlns:w10="urn:schemas-microsoft-com:office:word" xmlns:w="http://schemas.openxmlformats.org/wordprocessingml/2006/main" xmlns:w14="http://schemas.microsoft.com/office/word/2010/wordml" xmlns:w15="http://schemas.microsoft.com/office/word/2012/wordml" xmlns:w16cid="http://schemas.microsoft.com/office/word/2016/wordml/cid" xmlns:w16se="http://schemas.microsoft.com/office/word/2015/wordml/symex" xmlns:wpg="http://schemas.microsoft.com/office/word/2010/wordprocessingGroup" xmlns:wpi="http://schemas.microsoft.com/office/word/2010/wordprocessingInk" xmlns:wne="http://schemas.microsoft.com/office/word/2006/wordml" xmlns:wps="http://schemas.microsoft.com/office/word/2010/wordprocessingShape" mc:Ignorable="w14 w15 w16se w16cid wp14">
+<w:document xmlns:wpc="http://schemas.microsoft.com/office/word/2010/wordprocessingCanvas" xmlns:cx="http://schemas.microsoft.com/office/drawing/2014/chartex" xmlns:cx1="http://schemas.microsoft.com/office/drawing/2015/9/8/chartex" xmlns:cx2="http://schemas.microsoft.com/office/drawing/2015/10/21/chartex" xmlns:cx3="http://schemas.microsoft.com/office/drawing/2016/5/9/chartex" xmlns:cx4="http://schemas.microsoft.com/office/drawing/2016/5/10/chartex" xmlns:cx5="http://schemas.microsoft.com/office/drawing/2016/5/11/chartex" xmlns:cx6="http://schemas.microsoft.com/office/drawing/2016/5/12/chartex" xmlns:cx7="http://schemas.microsoft.com/office/drawing/2016/5/13/chartex" xmlns:cx8="http://schemas.microsoft.com/office/drawing/2016/5/14/chartex" xmlns:mc="http://schemas.openxmlformats.org/markup-compatibility/2006" xmlns:aink="http://schemas.microsoft.com/office/drawing/2016/ink" xmlns:am3d="http://schemas.microsoft.com/office/drawing/2017/model3d" xmlns:o="urn:schemas-microsoft-com:office:office" xmlns:r="http://schemas.openxmlformats.org/officeDocument/2006/relationships" xmlns:m="http://schemas.openxmlformats.org/officeDocument/2006/math" xmlns:v="urn:schemas-microsoft-com:vml" xmlns:wp14="http://schemas.microsoft.com/office/word/2010/wordprocessingDrawing" xmlns:wp="http://schemas.openxmlformats.org/drawingml/2006/wordprocessingDrawing" xmlns:w10="urn:schemas-microsoft-com:office:word" xmlns:w="http://schemas.openxmlformats.org/wordprocessingml/2006/main" xmlns:w14="http://schemas.microsoft.com/office/word/2010/wordml" xmlns:w15="http://schemas.microsoft.com/office/word/2012/wordml" xmlns:w16cex="http://schemas.microsoft.com/office/word/2018/wordml/cex" xmlns:w16cid="http://schemas.microsoft.com/office/word/2016/wordml/cid" xmlns:w16="http://schemas.microsoft.com/office/word/2018/wordml" xmlns:w16se="http://schemas.microsoft.com/office/word/2015/wordml/symex" xmlns:wpg="http://schemas.microsoft.com/office/word/2010/wordprocessingGroup" xmlns:wpi="http://schemas.microsoft.com/office/word/2010/wordprocessingInk" xmlns:wne="http://schemas.microsoft.com/office/word/2006/wordml" xmlns:wps="http://schemas.microsoft.com/office/word/2010/wordprocessingShape" mc:Ignorable="w14 w15 w16se w16cid w16 w16cex wp14">
   <w:body>
-    <w:bookmarkStart w:id="0" w:name="_Hlk39227657" w:displacedByCustomXml="next"/>
-    <w:sdt>
-      <w:sdtPr>
-        <w:tag w:val="goog_rdk_0"/>
-        <w:id w:val="1805499198"/>
-      </w:sdtPr>
-      <w:sdtEndPr/>
-      <w:sdtContent>
-        <w:p>
-          <w:pPr>
-            <w:spacing w:after="200" w:line="240" w:lineRule="auto"/>
-            <w:ind w:left="3600"/>
-            <w:rPr>
-              <w:rFonts w:ascii="Times New Roman" w:eastAsia="Times New Roman" w:hAnsi="Times New Roman" w:cs="Times New Roman"/>
-              <w:b/>
-              <w:sz w:val="24"/>
-              <w:szCs w:val="24"/>
-            </w:rPr>
-          </w:pPr>
-          <w:r>
-            <w:rPr>
-              <w:rFonts w:ascii="Times New Roman" w:eastAsia="Times New Roman" w:hAnsi="Times New Roman" w:cs="Times New Roman"/>
-              <w:b/>
-              <w:sz w:val="24"/>
-              <w:szCs w:val="24"/>
-            </w:rPr>
-            <w:t xml:space="preserve"> </w:t>
-          </w:r>
-        </w:p>
-      </w:sdtContent>
-    </w:sdt>
     <w:tbl>
       <w:tblPr>
         <w:tblStyle w:val="aff8"/>
@@ -59,6 +28,7 @@
           <w:tcPr>
             <w:tcW w:w="4112" w:type="dxa"/>
           </w:tcPr>
+          <w:bookmarkStart w:id="0" w:name="_Hlk39227657" w:displacedByCustomXml="next"/>
           <w:sdt>
             <w:sdtPr>
               <w:tag w:val="goog_rdk_1013"/>
@@ -366,6 +336,7 @@
       <w:sdtPr>
         <w:tag w:val="goog_rdk_1023"/>
         <w:id w:val="1218311359"/>
+        <w:showingPlcHdr/>
       </w:sdtPr>
       <w:sdtEndPr/>
       <w:sdtContent>
@@ -387,11 +358,18 @@
               <w:szCs w:val="24"/>
             </w:rPr>
           </w:pPr>
+          <w:r>
+            <w:t xml:space="preserve">     </w:t>
+          </w:r>
         </w:p>
       </w:sdtContent>
     </w:sdt>
     <w:sdt>
       <w:sdtPr>
+        <w:rPr>
+          <w:sz w:val="28"/>
+          <w:szCs w:val="28"/>
+        </w:rPr>
         <w:tag w:val="goog_rdk_1024"/>
         <w:id w:val="-1431583308"/>
       </w:sdtPr>
@@ -399,42 +377,42 @@
       <w:sdtContent>
         <w:p>
           <w:pPr>
-            <w:spacing w:after="0" w:line="240" w:lineRule="auto"/>
+            <w:spacing w:after="0" w:line="360" w:lineRule="auto"/>
             <w:jc w:val="center"/>
             <w:rPr>
               <w:rFonts w:ascii="Times New Roman" w:eastAsia="Times New Roman" w:hAnsi="Times New Roman" w:cs="Times New Roman"/>
               <w:b/>
-              <w:sz w:val="24"/>
-              <w:szCs w:val="24"/>
+              <w:sz w:val="28"/>
+              <w:szCs w:val="28"/>
             </w:rPr>
           </w:pPr>
           <w:r>
             <w:rPr>
               <w:rFonts w:ascii="Times New Roman" w:eastAsia="Times New Roman" w:hAnsi="Times New Roman" w:cs="Times New Roman"/>
               <w:b/>
-              <w:sz w:val="24"/>
-              <w:szCs w:val="24"/>
+              <w:sz w:val="28"/>
+              <w:szCs w:val="28"/>
             </w:rPr>
-            <w:t xml:space="preserve">АННОТАЦИЯ  </w:t>
+            <w:t>АННОТАЦИЯ</w:t>
           </w:r>
         </w:p>
         <w:p>
           <w:pPr>
-            <w:spacing w:after="0" w:line="240" w:lineRule="auto"/>
+            <w:spacing w:after="0" w:line="360" w:lineRule="auto"/>
             <w:jc w:val="center"/>
             <w:rPr>
               <w:rFonts w:ascii="Times New Roman" w:eastAsia="Times New Roman" w:hAnsi="Times New Roman" w:cs="Times New Roman"/>
               <w:b/>
-              <w:sz w:val="24"/>
-              <w:szCs w:val="24"/>
+              <w:sz w:val="28"/>
+              <w:szCs w:val="28"/>
             </w:rPr>
           </w:pPr>
           <w:r>
             <w:rPr>
               <w:rFonts w:ascii="Times New Roman" w:eastAsia="Times New Roman" w:hAnsi="Times New Roman" w:cs="Times New Roman"/>
               <w:b/>
-              <w:sz w:val="24"/>
-              <w:szCs w:val="24"/>
+              <w:sz w:val="28"/>
+              <w:szCs w:val="28"/>
             </w:rPr>
             <w:t xml:space="preserve">НА ВЫПУСКНУЮ КВАЛИФИКАЦИОННУЮ РАБОТУ  </w:t>
           </w:r>
@@ -443,6 +421,10 @@
     </w:sdt>
     <w:sdt>
       <w:sdtPr>
+        <w:rPr>
+          <w:sz w:val="28"/>
+          <w:szCs w:val="28"/>
+        </w:rPr>
         <w:tag w:val="goog_rdk_1025"/>
         <w:id w:val="-165173339"/>
       </w:sdtPr>
@@ -450,21 +432,21 @@
       <w:sdtContent>
         <w:p>
           <w:pPr>
-            <w:spacing w:after="0" w:line="240" w:lineRule="auto"/>
+            <w:spacing w:after="0" w:line="360" w:lineRule="auto"/>
             <w:jc w:val="center"/>
             <w:rPr>
               <w:rFonts w:ascii="Times New Roman" w:eastAsia="Times New Roman" w:hAnsi="Times New Roman" w:cs="Times New Roman"/>
               <w:b/>
-              <w:sz w:val="24"/>
-              <w:szCs w:val="24"/>
+              <w:sz w:val="28"/>
+              <w:szCs w:val="28"/>
             </w:rPr>
           </w:pPr>
           <w:r>
             <w:rPr>
               <w:rFonts w:ascii="Times New Roman" w:eastAsia="Times New Roman" w:hAnsi="Times New Roman" w:cs="Times New Roman"/>
               <w:b/>
-              <w:sz w:val="24"/>
-              <w:szCs w:val="24"/>
+              <w:sz w:val="28"/>
+              <w:szCs w:val="28"/>
             </w:rPr>
             <w:t xml:space="preserve">ПО НАПРАВЛЕНИЮ ПОДГОТОВКИ </w:t>
           </w:r>
@@ -473,6 +455,10 @@
     </w:sdt>
     <w:sdt>
       <w:sdtPr>
+        <w:rPr>
+          <w:sz w:val="28"/>
+          <w:szCs w:val="28"/>
+        </w:rPr>
         <w:tag w:val="goog_rdk_1026"/>
         <w:id w:val="-852878675"/>
       </w:sdtPr>
@@ -480,21 +466,21 @@
       <w:sdtContent>
         <w:p>
           <w:pPr>
-            <w:spacing w:after="0" w:line="240" w:lineRule="auto"/>
+            <w:spacing w:after="0" w:line="360" w:lineRule="auto"/>
             <w:jc w:val="center"/>
             <w:rPr>
               <w:rFonts w:ascii="Times New Roman" w:eastAsia="Times New Roman" w:hAnsi="Times New Roman" w:cs="Times New Roman"/>
               <w:b/>
-              <w:sz w:val="24"/>
-              <w:szCs w:val="24"/>
+              <w:sz w:val="28"/>
+              <w:szCs w:val="28"/>
             </w:rPr>
           </w:pPr>
           <w:r>
             <w:rPr>
               <w:rFonts w:ascii="Times New Roman" w:eastAsia="Times New Roman" w:hAnsi="Times New Roman" w:cs="Times New Roman"/>
               <w:b/>
-              <w:sz w:val="24"/>
-              <w:szCs w:val="24"/>
+              <w:sz w:val="28"/>
+              <w:szCs w:val="28"/>
             </w:rPr>
             <w:t>09.03.01 – «ИНФОРМАТИКА И ВЫЧИСЛИТЕЛЬНАЯ ТЕХНИКА»</w:t>
           </w:r>
@@ -503,17 +489,21 @@
     </w:sdt>
     <w:p>
       <w:pPr>
-        <w:spacing w:after="0" w:line="240" w:lineRule="auto"/>
+        <w:spacing w:after="0" w:line="360" w:lineRule="auto"/>
         <w:jc w:val="center"/>
         <w:rPr>
           <w:rFonts w:ascii="Times New Roman" w:eastAsia="Times New Roman" w:hAnsi="Times New Roman" w:cs="Times New Roman"/>
           <w:b/>
-          <w:sz w:val="24"/>
-          <w:szCs w:val="24"/>
+          <w:sz w:val="28"/>
+          <w:szCs w:val="28"/>
         </w:rPr>
       </w:pPr>
       <w:sdt>
         <w:sdtPr>
+          <w:rPr>
+            <w:sz w:val="28"/>
+            <w:szCs w:val="28"/>
+          </w:rPr>
           <w:tag w:val="goog_rdk_1027"/>
           <w:id w:val="-1457631220"/>
         </w:sdtPr>
@@ -522,6 +512,10 @@
       </w:sdt>
       <w:sdt>
         <w:sdtPr>
+          <w:rPr>
+            <w:sz w:val="28"/>
+            <w:szCs w:val="28"/>
+          </w:rPr>
           <w:tag w:val="goog_rdk_1031"/>
           <w:id w:val="-506441861"/>
         </w:sdtPr>
@@ -531,6 +525,10 @@
     </w:p>
     <w:sdt>
       <w:sdtPr>
+        <w:rPr>
+          <w:sz w:val="28"/>
+          <w:szCs w:val="28"/>
+        </w:rPr>
         <w:tag w:val="goog_rdk_1032"/>
         <w:id w:val="2070455677"/>
       </w:sdtPr>
@@ -538,29 +536,34 @@
       <w:sdtContent>
         <w:p>
           <w:pPr>
-            <w:spacing w:after="0" w:line="240" w:lineRule="auto"/>
+            <w:spacing w:after="0" w:line="360" w:lineRule="auto"/>
+            <w:ind w:left="-284"/>
             <w:jc w:val="center"/>
             <w:rPr>
               <w:rFonts w:ascii="Times New Roman" w:eastAsia="Times New Roman" w:hAnsi="Times New Roman" w:cs="Times New Roman"/>
               <w:b/>
-              <w:sz w:val="24"/>
-              <w:szCs w:val="24"/>
+              <w:sz w:val="28"/>
+              <w:szCs w:val="28"/>
             </w:rPr>
           </w:pPr>
           <w:r>
             <w:rPr>
               <w:rFonts w:ascii="Times New Roman" w:eastAsia="Times New Roman" w:hAnsi="Times New Roman" w:cs="Times New Roman"/>
               <w:b/>
-              <w:sz w:val="24"/>
-              <w:szCs w:val="24"/>
+              <w:sz w:val="28"/>
+              <w:szCs w:val="28"/>
             </w:rPr>
-            <w:t xml:space="preserve">НАПРАВЛЕННОСТЬ (ПРОФИЛЬ) ОБРАЗОВАТЕЛЬНОЙ ПРОГРАММЫ </w:t>
+            <w:t>НАПРАВЛЕННОСТЬ (ПРОФИЛЬ) ОБРАЗОВАТЕЛЬНОЙ ПРОГРАММЫ</w:t>
           </w:r>
         </w:p>
       </w:sdtContent>
     </w:sdt>
     <w:sdt>
       <w:sdtPr>
+        <w:rPr>
+          <w:sz w:val="28"/>
+          <w:szCs w:val="28"/>
+        </w:rPr>
         <w:tag w:val="goog_rdk_1033"/>
         <w:id w:val="121510572"/>
       </w:sdtPr>
@@ -568,21 +571,21 @@
       <w:sdtContent>
         <w:p>
           <w:pPr>
-            <w:spacing w:after="0" w:line="240" w:lineRule="auto"/>
+            <w:spacing w:after="0" w:line="360" w:lineRule="auto"/>
             <w:jc w:val="center"/>
             <w:rPr>
               <w:rFonts w:ascii="Times New Roman" w:eastAsia="Times New Roman" w:hAnsi="Times New Roman" w:cs="Times New Roman"/>
               <w:b/>
-              <w:sz w:val="24"/>
-              <w:szCs w:val="24"/>
+              <w:sz w:val="28"/>
+              <w:szCs w:val="28"/>
             </w:rPr>
           </w:pPr>
           <w:r>
             <w:rPr>
               <w:rFonts w:ascii="Times New Roman" w:eastAsia="Times New Roman" w:hAnsi="Times New Roman" w:cs="Times New Roman"/>
               <w:b/>
-              <w:sz w:val="24"/>
-              <w:szCs w:val="24"/>
+              <w:sz w:val="28"/>
+              <w:szCs w:val="28"/>
             </w:rPr>
             <w:t>«</w:t>
           </w:r>
@@ -590,8 +593,8 @@
             <w:rPr>
               <w:rFonts w:ascii="Times New Roman" w:eastAsia="Times New Roman" w:hAnsi="Times New Roman" w:cs="Times New Roman"/>
               <w:b/>
-              <w:sz w:val="24"/>
-              <w:szCs w:val="24"/>
+              <w:sz w:val="28"/>
+              <w:szCs w:val="28"/>
             </w:rPr>
             <w:t>ИНФОРМАТИКА И ВЫЧИСЛИТЕЛЬНАЯ ТЕХНИКА</w:t>
           </w:r>
@@ -599,8 +602,8 @@
             <w:rPr>
               <w:rFonts w:ascii="Times New Roman" w:eastAsia="Times New Roman" w:hAnsi="Times New Roman" w:cs="Times New Roman"/>
               <w:b/>
-              <w:sz w:val="24"/>
-              <w:szCs w:val="24"/>
+              <w:sz w:val="28"/>
+              <w:szCs w:val="28"/>
             </w:rPr>
             <w:t>»</w:t>
           </w:r>
@@ -616,33 +619,6 @@
           <w:b/>
           <w:sz w:val="24"/>
           <w:szCs w:val="24"/>
-          <w:lang w:val="en-US"/>
-        </w:rPr>
-      </w:pPr>
-    </w:p>
-    <w:p>
-      <w:pPr>
-        <w:spacing w:after="0" w:line="240" w:lineRule="auto"/>
-        <w:jc w:val="center"/>
-        <w:rPr>
-          <w:rFonts w:ascii="Times New Roman" w:eastAsia="Times New Roman" w:hAnsi="Times New Roman" w:cs="Times New Roman"/>
-          <w:b/>
-          <w:sz w:val="24"/>
-          <w:szCs w:val="24"/>
-          <w:lang w:val="en-US"/>
-        </w:rPr>
-      </w:pPr>
-    </w:p>
-    <w:p>
-      <w:pPr>
-        <w:spacing w:after="0" w:line="240" w:lineRule="auto"/>
-        <w:jc w:val="center"/>
-        <w:rPr>
-          <w:rFonts w:ascii="Times New Roman" w:eastAsia="Times New Roman" w:hAnsi="Times New Roman" w:cs="Times New Roman"/>
-          <w:b/>
-          <w:sz w:val="24"/>
-          <w:szCs w:val="24"/>
-          <w:lang w:val="en-US"/>
         </w:rPr>
       </w:pPr>
     </w:p>
@@ -684,17 +660,22 @@
         <w:tblLook w:val="0400" w:firstRow="0" w:lastRow="0" w:firstColumn="0" w:lastColumn="0" w:noHBand="0" w:noVBand="1"/>
       </w:tblPr>
       <w:tblGrid>
-        <w:gridCol w:w="846"/>
-        <w:gridCol w:w="283"/>
+        <w:gridCol w:w="851"/>
+        <w:gridCol w:w="278"/>
         <w:gridCol w:w="8222"/>
       </w:tblGrid>
       <w:tr>
         <w:tc>
           <w:tcPr>
-            <w:tcW w:w="846" w:type="dxa"/>
+            <w:tcW w:w="851" w:type="dxa"/>
           </w:tcPr>
           <w:sdt>
             <w:sdtPr>
+              <w:rPr>
+                <w:rFonts w:ascii="Times New Roman" w:hAnsi="Times New Roman" w:cs="Times New Roman"/>
+                <w:sz w:val="28"/>
+                <w:szCs w:val="28"/>
+              </w:rPr>
               <w:tag w:val="goog_rdk_1037"/>
               <w:id w:val="-859504028"/>
             </w:sdtPr>
@@ -702,19 +683,20 @@
             <w:sdtContent>
               <w:p>
                 <w:pPr>
+                  <w:ind w:right="-107"/>
                   <w:rPr>
                     <w:rFonts w:ascii="Times New Roman" w:eastAsia="Times New Roman" w:hAnsi="Times New Roman" w:cs="Times New Roman"/>
                     <w:b/>
-                    <w:sz w:val="24"/>
-                    <w:szCs w:val="24"/>
+                    <w:sz w:val="28"/>
+                    <w:szCs w:val="28"/>
                   </w:rPr>
                 </w:pPr>
                 <w:r>
                   <w:rPr>
                     <w:rFonts w:ascii="Times New Roman" w:eastAsia="Times New Roman" w:hAnsi="Times New Roman" w:cs="Times New Roman"/>
                     <w:b/>
-                    <w:sz w:val="24"/>
-                    <w:szCs w:val="24"/>
+                    <w:sz w:val="28"/>
+                    <w:szCs w:val="28"/>
                   </w:rPr>
                   <w:t>Тема</w:t>
                 </w:r>
@@ -724,13 +706,18 @@
         </w:tc>
         <w:tc>
           <w:tcPr>
-            <w:tcW w:w="283" w:type="dxa"/>
+            <w:tcW w:w="278" w:type="dxa"/>
             <w:tcBorders>
               <w:right w:val="single" w:sz="4" w:space="0" w:color="000000"/>
             </w:tcBorders>
           </w:tcPr>
           <w:sdt>
             <w:sdtPr>
+              <w:rPr>
+                <w:rFonts w:ascii="Times New Roman" w:hAnsi="Times New Roman" w:cs="Times New Roman"/>
+                <w:sz w:val="28"/>
+                <w:szCs w:val="28"/>
+              </w:rPr>
               <w:tag w:val="goog_rdk_1038"/>
               <w:id w:val="-10215741"/>
             </w:sdtPr>
@@ -741,8 +728,8 @@
                   <w:rPr>
                     <w:rFonts w:ascii="Times New Roman" w:eastAsia="Times New Roman" w:hAnsi="Times New Roman" w:cs="Times New Roman"/>
                     <w:b/>
-                    <w:sz w:val="24"/>
-                    <w:szCs w:val="24"/>
+                    <w:sz w:val="28"/>
+                    <w:szCs w:val="28"/>
                   </w:rPr>
                 </w:pPr>
               </w:p>
@@ -762,6 +749,11 @@
           </w:tcPr>
           <w:sdt>
             <w:sdtPr>
+              <w:rPr>
+                <w:rFonts w:ascii="Times New Roman" w:hAnsi="Times New Roman" w:cs="Times New Roman"/>
+                <w:sz w:val="28"/>
+                <w:szCs w:val="28"/>
+              </w:rPr>
               <w:tag w:val="goog_rdk_1039"/>
               <w:id w:val="2033371366"/>
             </w:sdtPr>
@@ -772,8 +764,8 @@
                   <w:rPr>
                     <w:rFonts w:ascii="Times New Roman" w:eastAsia="Times New Roman" w:hAnsi="Times New Roman" w:cs="Times New Roman"/>
                     <w:b/>
-                    <w:sz w:val="24"/>
-                    <w:szCs w:val="24"/>
+                    <w:sz w:val="28"/>
+                    <w:szCs w:val="28"/>
                   </w:rPr>
                 </w:pPr>
               </w:p>
@@ -781,6 +773,11 @@
           </w:sdt>
           <w:sdt>
             <w:sdtPr>
+              <w:rPr>
+                <w:rFonts w:ascii="Times New Roman" w:hAnsi="Times New Roman" w:cs="Times New Roman"/>
+                <w:sz w:val="28"/>
+                <w:szCs w:val="28"/>
+              </w:rPr>
               <w:tag w:val="goog_rdk_1040"/>
               <w:id w:val="1977641885"/>
             </w:sdtPr>
@@ -791,8 +788,8 @@
                   <w:rPr>
                     <w:rFonts w:ascii="Times New Roman" w:eastAsia="Times New Roman" w:hAnsi="Times New Roman" w:cs="Times New Roman"/>
                     <w:b/>
-                    <w:sz w:val="24"/>
-                    <w:szCs w:val="24"/>
+                    <w:sz w:val="28"/>
+                    <w:szCs w:val="28"/>
                   </w:rPr>
                 </w:pPr>
               </w:p>
@@ -800,6 +797,11 @@
           </w:sdt>
           <w:sdt>
             <w:sdtPr>
+              <w:rPr>
+                <w:rFonts w:ascii="Times New Roman" w:hAnsi="Times New Roman" w:cs="Times New Roman"/>
+                <w:sz w:val="28"/>
+                <w:szCs w:val="28"/>
+              </w:rPr>
               <w:tag w:val="goog_rdk_1041"/>
               <w:id w:val="-944758322"/>
             </w:sdtPr>
@@ -810,8 +812,8 @@
                   <w:rPr>
                     <w:rFonts w:ascii="Times New Roman" w:eastAsia="Times New Roman" w:hAnsi="Times New Roman" w:cs="Times New Roman"/>
                     <w:b/>
-                    <w:sz w:val="24"/>
-                    <w:szCs w:val="24"/>
+                    <w:sz w:val="28"/>
+                    <w:szCs w:val="28"/>
                   </w:rPr>
                 </w:pPr>
               </w:p>
@@ -827,6 +829,11 @@
           </w:tcPr>
           <w:sdt>
             <w:sdtPr>
+              <w:rPr>
+                <w:rFonts w:ascii="Times New Roman" w:hAnsi="Times New Roman" w:cs="Times New Roman"/>
+                <w:sz w:val="28"/>
+                <w:szCs w:val="28"/>
+              </w:rPr>
               <w:tag w:val="goog_rdk_1042"/>
               <w:id w:val="423307291"/>
             </w:sdtPr>
@@ -837,8 +844,8 @@
                   <w:rPr>
                     <w:rFonts w:ascii="Times New Roman" w:eastAsia="Times New Roman" w:hAnsi="Times New Roman" w:cs="Times New Roman"/>
                     <w:b/>
-                    <w:sz w:val="24"/>
-                    <w:szCs w:val="24"/>
+                    <w:sz w:val="28"/>
+                    <w:szCs w:val="28"/>
                   </w:rPr>
                 </w:pPr>
               </w:p>
@@ -849,6 +856,11 @@
     </w:tbl>
     <w:sdt>
       <w:sdtPr>
+        <w:rPr>
+          <w:rFonts w:ascii="Times New Roman" w:hAnsi="Times New Roman" w:cs="Times New Roman"/>
+          <w:sz w:val="28"/>
+          <w:szCs w:val="28"/>
+        </w:rPr>
         <w:tag w:val="goog_rdk_1051"/>
         <w:id w:val="-2123364880"/>
       </w:sdtPr>
@@ -862,8 +874,8 @@
             <w:rPr>
               <w:rFonts w:ascii="Times New Roman" w:eastAsia="Times New Roman" w:hAnsi="Times New Roman" w:cs="Times New Roman"/>
               <w:b/>
-              <w:sz w:val="24"/>
-              <w:szCs w:val="24"/>
+              <w:sz w:val="28"/>
+              <w:szCs w:val="28"/>
             </w:rPr>
           </w:pPr>
         </w:p>
@@ -872,7 +884,7 @@
     <w:tbl>
       <w:tblPr>
         <w:tblStyle w:val="affa"/>
-        <w:tblW w:w="9315" w:type="dxa"/>
+        <w:tblW w:w="9320" w:type="dxa"/>
         <w:tblInd w:w="0" w:type="dxa"/>
         <w:tblBorders>
           <w:top w:val="nil"/>
@@ -886,19 +898,24 @@
         <w:tblLook w:val="0400" w:firstRow="0" w:lastRow="0" w:firstColumn="0" w:lastColumn="0" w:noHBand="0" w:noVBand="1"/>
       </w:tblPr>
       <w:tblGrid>
-        <w:gridCol w:w="2830"/>
+        <w:gridCol w:w="2127"/>
         <w:gridCol w:w="241"/>
-        <w:gridCol w:w="3870"/>
+        <w:gridCol w:w="4578"/>
         <w:gridCol w:w="262"/>
         <w:gridCol w:w="2112"/>
       </w:tblGrid>
       <w:tr>
         <w:tc>
           <w:tcPr>
-            <w:tcW w:w="2830" w:type="dxa"/>
+            <w:tcW w:w="2127" w:type="dxa"/>
           </w:tcPr>
           <w:sdt>
             <w:sdtPr>
+              <w:rPr>
+                <w:rFonts w:ascii="Times New Roman" w:hAnsi="Times New Roman" w:cs="Times New Roman"/>
+                <w:sz w:val="28"/>
+                <w:szCs w:val="28"/>
+              </w:rPr>
               <w:tag w:val="goog_rdk_1052"/>
               <w:id w:val="445132428"/>
             </w:sdtPr>
@@ -908,16 +925,16 @@
                 <w:pPr>
                   <w:rPr>
                     <w:rFonts w:ascii="Times New Roman" w:eastAsia="Times New Roman" w:hAnsi="Times New Roman" w:cs="Times New Roman"/>
-                    <w:sz w:val="24"/>
-                    <w:szCs w:val="24"/>
+                    <w:sz w:val="28"/>
+                    <w:szCs w:val="28"/>
                     <w:lang w:val="en-US"/>
                   </w:rPr>
                 </w:pPr>
                 <w:r>
                   <w:rPr>
                     <w:rFonts w:ascii="Times New Roman" w:eastAsia="Times New Roman" w:hAnsi="Times New Roman" w:cs="Times New Roman"/>
-                    <w:sz w:val="24"/>
-                    <w:szCs w:val="24"/>
+                    <w:sz w:val="28"/>
+                    <w:szCs w:val="28"/>
                   </w:rPr>
                   <w:t>Выполнил</w:t>
                 </w:r>
@@ -928,8 +945,8 @@
             <w:pPr>
               <w:rPr>
                 <w:rFonts w:ascii="Times New Roman" w:eastAsia="Times New Roman" w:hAnsi="Times New Roman" w:cs="Times New Roman"/>
-                <w:sz w:val="24"/>
-                <w:szCs w:val="24"/>
+                <w:sz w:val="28"/>
+                <w:szCs w:val="28"/>
               </w:rPr>
             </w:pPr>
           </w:p>
@@ -943,6 +960,11 @@
           </w:tcPr>
           <w:sdt>
             <w:sdtPr>
+              <w:rPr>
+                <w:rFonts w:ascii="Times New Roman" w:hAnsi="Times New Roman" w:cs="Times New Roman"/>
+                <w:sz w:val="28"/>
+                <w:szCs w:val="28"/>
+              </w:rPr>
               <w:tag w:val="goog_rdk_1055"/>
               <w:id w:val="884609831"/>
               <w:showingPlcHdr/>
@@ -954,11 +976,16 @@
                   <w:rPr>
                     <w:rFonts w:ascii="Times New Roman" w:eastAsia="Times New Roman" w:hAnsi="Times New Roman" w:cs="Times New Roman"/>
                     <w:b/>
-                    <w:sz w:val="24"/>
-                    <w:szCs w:val="24"/>
+                    <w:sz w:val="28"/>
+                    <w:szCs w:val="28"/>
                   </w:rPr>
                 </w:pPr>
                 <w:r>
+                  <w:rPr>
+                    <w:rFonts w:ascii="Times New Roman" w:hAnsi="Times New Roman" w:cs="Times New Roman"/>
+                    <w:sz w:val="28"/>
+                    <w:szCs w:val="28"/>
+                  </w:rPr>
                   <w:t xml:space="preserve">     </w:t>
                 </w:r>
               </w:p>
@@ -967,7 +994,7 @@
         </w:tc>
         <w:tc>
           <w:tcPr>
-            <w:tcW w:w="3870" w:type="dxa"/>
+            <w:tcW w:w="4578" w:type="dxa"/>
             <w:tcBorders>
               <w:top w:val="single" w:sz="4" w:space="0" w:color="000000"/>
               <w:left w:val="single" w:sz="4" w:space="0" w:color="000000"/>
@@ -978,8 +1005,14 @@
           </w:tcPr>
           <w:sdt>
             <w:sdtPr>
+              <w:rPr>
+                <w:rFonts w:ascii="Times New Roman" w:hAnsi="Times New Roman" w:cs="Times New Roman"/>
+                <w:sz w:val="28"/>
+                <w:szCs w:val="28"/>
+              </w:rPr>
               <w:tag w:val="goog_rdk_1056"/>
               <w:id w:val="200686146"/>
+              <w:showingPlcHdr/>
             </w:sdtPr>
             <w:sdtEndPr/>
             <w:sdtContent>
@@ -988,15 +1021,28 @@
                   <w:rPr>
                     <w:rFonts w:ascii="Times New Roman" w:eastAsia="Times New Roman" w:hAnsi="Times New Roman" w:cs="Times New Roman"/>
                     <w:b/>
-                    <w:sz w:val="24"/>
-                    <w:szCs w:val="24"/>
+                    <w:sz w:val="28"/>
+                    <w:szCs w:val="28"/>
                   </w:rPr>
                 </w:pPr>
+                <w:r>
+                  <w:rPr>
+                    <w:rFonts w:ascii="Times New Roman" w:hAnsi="Times New Roman" w:cs="Times New Roman"/>
+                    <w:sz w:val="28"/>
+                    <w:szCs w:val="28"/>
+                  </w:rPr>
+                  <w:t xml:space="preserve">     </w:t>
+                </w:r>
               </w:p>
             </w:sdtContent>
           </w:sdt>
           <w:sdt>
             <w:sdtPr>
+              <w:rPr>
+                <w:rFonts w:ascii="Times New Roman" w:hAnsi="Times New Roman" w:cs="Times New Roman"/>
+                <w:sz w:val="28"/>
+                <w:szCs w:val="28"/>
+              </w:rPr>
               <w:tag w:val="goog_rdk_1057"/>
               <w:id w:val="1305045446"/>
               <w:showingPlcHdr/>
@@ -1008,11 +1054,16 @@
                   <w:rPr>
                     <w:rFonts w:ascii="Times New Roman" w:eastAsia="Times New Roman" w:hAnsi="Times New Roman" w:cs="Times New Roman"/>
                     <w:b/>
-                    <w:sz w:val="24"/>
-                    <w:szCs w:val="24"/>
+                    <w:sz w:val="28"/>
+                    <w:szCs w:val="28"/>
                   </w:rPr>
                 </w:pPr>
                 <w:r>
+                  <w:rPr>
+                    <w:rFonts w:ascii="Times New Roman" w:hAnsi="Times New Roman" w:cs="Times New Roman"/>
+                    <w:sz w:val="28"/>
+                    <w:szCs w:val="28"/>
+                  </w:rPr>
                   <w:t xml:space="preserve">     </w:t>
                 </w:r>
               </w:p>
@@ -1030,6 +1081,11 @@
           </w:tcPr>
           <w:sdt>
             <w:sdtPr>
+              <w:rPr>
+                <w:rFonts w:ascii="Times New Roman" w:hAnsi="Times New Roman" w:cs="Times New Roman"/>
+                <w:sz w:val="28"/>
+                <w:szCs w:val="28"/>
+              </w:rPr>
               <w:tag w:val="goog_rdk_1058"/>
               <w:id w:val="515734460"/>
             </w:sdtPr>
@@ -1040,8 +1096,8 @@
                   <w:rPr>
                     <w:rFonts w:ascii="Times New Roman" w:eastAsia="Times New Roman" w:hAnsi="Times New Roman" w:cs="Times New Roman"/>
                     <w:b/>
-                    <w:sz w:val="24"/>
-                    <w:szCs w:val="24"/>
+                    <w:sz w:val="28"/>
+                    <w:szCs w:val="28"/>
                   </w:rPr>
                 </w:pPr>
               </w:p>
@@ -1061,6 +1117,11 @@
           </w:tcPr>
           <w:sdt>
             <w:sdtPr>
+              <w:rPr>
+                <w:rFonts w:ascii="Times New Roman" w:hAnsi="Times New Roman" w:cs="Times New Roman"/>
+                <w:sz w:val="28"/>
+                <w:szCs w:val="28"/>
+              </w:rPr>
               <w:tag w:val="goog_rdk_1059"/>
               <w:id w:val="1145548967"/>
             </w:sdtPr>
@@ -1071,8 +1132,8 @@
                   <w:jc w:val="center"/>
                   <w:rPr>
                     <w:rFonts w:ascii="Times New Roman" w:eastAsia="Times New Roman" w:hAnsi="Times New Roman" w:cs="Times New Roman"/>
-                    <w:sz w:val="24"/>
-                    <w:szCs w:val="24"/>
+                    <w:sz w:val="28"/>
+                    <w:szCs w:val="28"/>
                     <w:vertAlign w:val="superscript"/>
                   </w:rPr>
                 </w:pPr>
@@ -1081,6 +1142,11 @@
           </w:sdt>
           <w:sdt>
             <w:sdtPr>
+              <w:rPr>
+                <w:rFonts w:ascii="Times New Roman" w:hAnsi="Times New Roman" w:cs="Times New Roman"/>
+                <w:sz w:val="28"/>
+                <w:szCs w:val="28"/>
+              </w:rPr>
               <w:tag w:val="goog_rdk_1060"/>
               <w:id w:val="1280754855"/>
             </w:sdtPr>
@@ -1089,6 +1155,11 @@
               <w:p>
                 <w:pPr>
                   <w:jc w:val="center"/>
+                  <w:rPr>
+                    <w:rFonts w:ascii="Times New Roman" w:hAnsi="Times New Roman" w:cs="Times New Roman"/>
+                    <w:sz w:val="28"/>
+                    <w:szCs w:val="28"/>
+                  </w:rPr>
                 </w:pPr>
               </w:p>
               <w:p>
@@ -1096,8 +1167,8 @@
                   <w:jc w:val="center"/>
                   <w:rPr>
                     <w:rFonts w:ascii="Times New Roman" w:eastAsia="Times New Roman" w:hAnsi="Times New Roman" w:cs="Times New Roman"/>
-                    <w:sz w:val="24"/>
-                    <w:szCs w:val="24"/>
+                    <w:sz w:val="28"/>
+                    <w:szCs w:val="28"/>
                     <w:vertAlign w:val="superscript"/>
                   </w:rPr>
                 </w:pPr>
@@ -1105,8 +1176,8 @@
                   <w:rPr>
                     <w:rFonts w:ascii="Times New Roman" w:eastAsia="Times New Roman" w:hAnsi="Times New Roman" w:cs="Times New Roman"/>
                     <w:color w:val="808080"/>
-                    <w:sz w:val="24"/>
-                    <w:szCs w:val="24"/>
+                    <w:sz w:val="28"/>
+                    <w:szCs w:val="28"/>
                     <w:vertAlign w:val="superscript"/>
                   </w:rPr>
                   <w:t>подпись</w:t>
@@ -1177,26 +1248,12 @@
         <w:jc w:val="center"/>
       </w:pPr>
     </w:p>
-    <w:p>
-      <w:pPr>
-        <w:spacing w:after="200" w:line="240" w:lineRule="auto"/>
-        <w:jc w:val="center"/>
-      </w:pPr>
-    </w:p>
-    <w:p>
-      <w:pPr>
-        <w:spacing w:after="200" w:line="240" w:lineRule="auto"/>
-        <w:jc w:val="center"/>
-      </w:pPr>
-    </w:p>
-    <w:p>
-      <w:pPr>
-        <w:spacing w:after="200" w:line="240" w:lineRule="auto"/>
-        <w:jc w:val="center"/>
-      </w:pPr>
-    </w:p>
     <w:sdt>
       <w:sdtPr>
+        <w:rPr>
+          <w:sz w:val="28"/>
+          <w:szCs w:val="28"/>
+        </w:rPr>
         <w:tag w:val="goog_rdk_1096"/>
         <w:id w:val="2142772322"/>
       </w:sdtPr>
@@ -1209,15 +1266,15 @@
             <w:rPr>
               <w:rFonts w:ascii="Times New Roman" w:eastAsia="Times New Roman" w:hAnsi="Times New Roman" w:cs="Times New Roman"/>
               <w:b/>
-              <w:sz w:val="24"/>
-              <w:szCs w:val="24"/>
+              <w:sz w:val="28"/>
+              <w:szCs w:val="28"/>
             </w:rPr>
           </w:pPr>
           <w:r>
             <w:rPr>
               <w:rFonts w:ascii="Times New Roman" w:eastAsia="Times New Roman" w:hAnsi="Times New Roman" w:cs="Times New Roman"/>
-              <w:sz w:val="24"/>
-              <w:szCs w:val="24"/>
+              <w:sz w:val="28"/>
+              <w:szCs w:val="28"/>
             </w:rPr>
             <w:t xml:space="preserve">Иннополис, </w:t>
           </w:r>
@@ -1225,8 +1282,8 @@
           <w:r>
             <w:rPr>
               <w:rFonts w:ascii="Times New Roman" w:eastAsia="Times New Roman" w:hAnsi="Times New Roman" w:cs="Times New Roman"/>
-              <w:sz w:val="24"/>
-              <w:szCs w:val="24"/>
+              <w:sz w:val="28"/>
+              <w:szCs w:val="28"/>
             </w:rPr>
             <w:t>Innopolis</w:t>
           </w:r>
@@ -1234,24 +1291,24 @@
           <w:r>
             <w:rPr>
               <w:rFonts w:ascii="Times New Roman" w:eastAsia="Times New Roman" w:hAnsi="Times New Roman" w:cs="Times New Roman"/>
-              <w:sz w:val="24"/>
-              <w:szCs w:val="24"/>
+              <w:sz w:val="28"/>
+              <w:szCs w:val="28"/>
             </w:rPr>
             <w:t>, 20</w:t>
           </w:r>
           <w:r>
             <w:rPr>
               <w:rFonts w:ascii="Times New Roman" w:eastAsia="Times New Roman" w:hAnsi="Times New Roman" w:cs="Times New Roman"/>
-              <w:sz w:val="24"/>
-              <w:szCs w:val="24"/>
+              <w:sz w:val="28"/>
+              <w:szCs w:val="28"/>
             </w:rPr>
             <w:t>2</w:t>
           </w:r>
           <w:r>
             <w:rPr>
               <w:rFonts w:ascii="Times New Roman" w:eastAsia="Times New Roman" w:hAnsi="Times New Roman" w:cs="Times New Roman"/>
-              <w:sz w:val="24"/>
-              <w:szCs w:val="24"/>
+              <w:sz w:val="28"/>
+              <w:szCs w:val="28"/>
             </w:rPr>
             <w:t>__</w:t>
           </w:r>
@@ -1262,16 +1319,17 @@
     <w:sectPr>
       <w:footerReference w:type="default" r:id="rId9"/>
       <w:pgSz w:w="11906" w:h="16838"/>
-      <w:pgMar w:top="1134" w:right="850" w:bottom="1134" w:left="1134" w:header="709" w:footer="709" w:gutter="0"/>
+      <w:pgMar w:top="1134" w:right="1134" w:bottom="1134" w:left="1418" w:header="709" w:footer="709" w:gutter="0"/>
       <w:pgNumType w:start="1"/>
       <w:cols w:space="720"/>
+      <w:docGrid w:linePitch="299"/>
     </w:sectPr>
   </w:body>
 </w:document>
 </file>
 
 <file path=word/endnotes.xml><?xml version="1.0" encoding="utf-8"?>
-<w:endnotes xmlns:wpc="http://schemas.microsoft.com/office/word/2010/wordprocessingCanvas" xmlns:cx="http://schemas.microsoft.com/office/drawing/2014/chartex" xmlns:cx1="http://schemas.microsoft.com/office/drawing/2015/9/8/chartex" xmlns:cx2="http://schemas.microsoft.com/office/drawing/2015/10/21/chartex" xmlns:cx3="http://schemas.microsoft.com/office/drawing/2016/5/9/chartex" xmlns:cx4="http://schemas.microsoft.com/office/drawing/2016/5/10/chartex" xmlns:cx5="http://schemas.microsoft.com/office/drawing/2016/5/11/chartex" xmlns:cx6="http://schemas.microsoft.com/office/drawing/2016/5/12/chartex" xmlns:cx7="http://schemas.microsoft.com/office/drawing/2016/5/13/chartex" xmlns:cx8="http://schemas.microsoft.com/office/drawing/2016/5/14/chartex" xmlns:mc="http://schemas.openxmlformats.org/markup-compatibility/2006" xmlns:aink="http://schemas.microsoft.com/office/drawing/2016/ink" xmlns:am3d="http://schemas.microsoft.com/office/drawing/2017/model3d" xmlns:o="urn:schemas-microsoft-com:office:office" xmlns:r="http://schemas.openxmlformats.org/officeDocument/2006/relationships" xmlns:m="http://schemas.openxmlformats.org/officeDocument/2006/math" xmlns:v="urn:schemas-microsoft-com:vml" xmlns:wp14="http://schemas.microsoft.com/office/word/2010/wordprocessingDrawing" xmlns:wp="http://schemas.openxmlformats.org/drawingml/2006/wordprocessingDrawing" xmlns:w10="urn:schemas-microsoft-com:office:word" xmlns:w="http://schemas.openxmlformats.org/wordprocessingml/2006/main" xmlns:w14="http://schemas.microsoft.com/office/word/2010/wordml" xmlns:w15="http://schemas.microsoft.com/office/word/2012/wordml" xmlns:w16cid="http://schemas.microsoft.com/office/word/2016/wordml/cid" xmlns:w16se="http://schemas.microsoft.com/office/word/2015/wordml/symex" xmlns:wpg="http://schemas.microsoft.com/office/word/2010/wordprocessingGroup" xmlns:wpi="http://schemas.microsoft.com/office/word/2010/wordprocessingInk" xmlns:wne="http://schemas.microsoft.com/office/word/2006/wordml" xmlns:wps="http://schemas.microsoft.com/office/word/2010/wordprocessingShape" mc:Ignorable="w14 w15 w16se w16cid wp14">
+<w:endnotes xmlns:wpc="http://schemas.microsoft.com/office/word/2010/wordprocessingCanvas" xmlns:cx="http://schemas.microsoft.com/office/drawing/2014/chartex" xmlns:cx1="http://schemas.microsoft.com/office/drawing/2015/9/8/chartex" xmlns:cx2="http://schemas.microsoft.com/office/drawing/2015/10/21/chartex" xmlns:cx3="http://schemas.microsoft.com/office/drawing/2016/5/9/chartex" xmlns:cx4="http://schemas.microsoft.com/office/drawing/2016/5/10/chartex" xmlns:cx5="http://schemas.microsoft.com/office/drawing/2016/5/11/chartex" xmlns:cx6="http://schemas.microsoft.com/office/drawing/2016/5/12/chartex" xmlns:cx7="http://schemas.microsoft.com/office/drawing/2016/5/13/chartex" xmlns:cx8="http://schemas.microsoft.com/office/drawing/2016/5/14/chartex" xmlns:mc="http://schemas.openxmlformats.org/markup-compatibility/2006" xmlns:aink="http://schemas.microsoft.com/office/drawing/2016/ink" xmlns:am3d="http://schemas.microsoft.com/office/drawing/2017/model3d" xmlns:o="urn:schemas-microsoft-com:office:office" xmlns:r="http://schemas.openxmlformats.org/officeDocument/2006/relationships" xmlns:m="http://schemas.openxmlformats.org/officeDocument/2006/math" xmlns:v="urn:schemas-microsoft-com:vml" xmlns:wp14="http://schemas.microsoft.com/office/word/2010/wordprocessingDrawing" xmlns:wp="http://schemas.openxmlformats.org/drawingml/2006/wordprocessingDrawing" xmlns:w10="urn:schemas-microsoft-com:office:word" xmlns:w="http://schemas.openxmlformats.org/wordprocessingml/2006/main" xmlns:w14="http://schemas.microsoft.com/office/word/2010/wordml" xmlns:w15="http://schemas.microsoft.com/office/word/2012/wordml" xmlns:w16cex="http://schemas.microsoft.com/office/word/2018/wordml/cex" xmlns:w16cid="http://schemas.microsoft.com/office/word/2016/wordml/cid" xmlns:w16="http://schemas.microsoft.com/office/word/2018/wordml" xmlns:w16se="http://schemas.microsoft.com/office/word/2015/wordml/symex" xmlns:wpg="http://schemas.microsoft.com/office/word/2010/wordprocessingGroup" xmlns:wpi="http://schemas.microsoft.com/office/word/2010/wordprocessingInk" xmlns:wne="http://schemas.microsoft.com/office/word/2006/wordml" xmlns:wps="http://schemas.microsoft.com/office/word/2010/wordprocessingShape" mc:Ignorable="w14 w15 w16se w16cid w16 w16cex wp14">
   <w:endnote w:type="separator" w:id="-1">
     <w:p>
       <w:pPr>
@@ -1296,7 +1354,7 @@
 </file>
 
 <file path=word/footer1.xml><?xml version="1.0" encoding="utf-8"?>
-<w:ftr xmlns:wpc="http://schemas.microsoft.com/office/word/2010/wordprocessingCanvas" xmlns:cx="http://schemas.microsoft.com/office/drawing/2014/chartex" xmlns:cx1="http://schemas.microsoft.com/office/drawing/2015/9/8/chartex" xmlns:cx2="http://schemas.microsoft.com/office/drawing/2015/10/21/chartex" xmlns:cx3="http://schemas.microsoft.com/office/drawing/2016/5/9/chartex" xmlns:cx4="http://schemas.microsoft.com/office/drawing/2016/5/10/chartex" xmlns:cx5="http://schemas.microsoft.com/office/drawing/2016/5/11/chartex" xmlns:cx6="http://schemas.microsoft.com/office/drawing/2016/5/12/chartex" xmlns:cx7="http://schemas.microsoft.com/office/drawing/2016/5/13/chartex" xmlns:cx8="http://schemas.microsoft.com/office/drawing/2016/5/14/chartex" xmlns:mc="http://schemas.openxmlformats.org/markup-compatibility/2006" xmlns:aink="http://schemas.microsoft.com/office/drawing/2016/ink" xmlns:am3d="http://schemas.microsoft.com/office/drawing/2017/model3d" xmlns:o="urn:schemas-microsoft-com:office:office" xmlns:r="http://schemas.openxmlformats.org/officeDocument/2006/relationships" xmlns:m="http://schemas.openxmlformats.org/officeDocument/2006/math" xmlns:v="urn:schemas-microsoft-com:vml" xmlns:wp14="http://schemas.microsoft.com/office/word/2010/wordprocessingDrawing" xmlns:wp="http://schemas.openxmlformats.org/drawingml/2006/wordprocessingDrawing" xmlns:w10="urn:schemas-microsoft-com:office:word" xmlns:w="http://schemas.openxmlformats.org/wordprocessingml/2006/main" xmlns:w14="http://schemas.microsoft.com/office/word/2010/wordml" xmlns:w15="http://schemas.microsoft.com/office/word/2012/wordml" xmlns:w16cid="http://schemas.microsoft.com/office/word/2016/wordml/cid" xmlns:w16se="http://schemas.microsoft.com/office/word/2015/wordml/symex" xmlns:wpg="http://schemas.microsoft.com/office/word/2010/wordprocessingGroup" xmlns:wpi="http://schemas.microsoft.com/office/word/2010/wordprocessingInk" xmlns:wne="http://schemas.microsoft.com/office/word/2006/wordml" xmlns:wps="http://schemas.microsoft.com/office/word/2010/wordprocessingShape" mc:Ignorable="w14 w15 w16se w16cid wp14">
+<w:ftr xmlns:wpc="http://schemas.microsoft.com/office/word/2010/wordprocessingCanvas" xmlns:cx="http://schemas.microsoft.com/office/drawing/2014/chartex" xmlns:cx1="http://schemas.microsoft.com/office/drawing/2015/9/8/chartex" xmlns:cx2="http://schemas.microsoft.com/office/drawing/2015/10/21/chartex" xmlns:cx3="http://schemas.microsoft.com/office/drawing/2016/5/9/chartex" xmlns:cx4="http://schemas.microsoft.com/office/drawing/2016/5/10/chartex" xmlns:cx5="http://schemas.microsoft.com/office/drawing/2016/5/11/chartex" xmlns:cx6="http://schemas.microsoft.com/office/drawing/2016/5/12/chartex" xmlns:cx7="http://schemas.microsoft.com/office/drawing/2016/5/13/chartex" xmlns:cx8="http://schemas.microsoft.com/office/drawing/2016/5/14/chartex" xmlns:mc="http://schemas.openxmlformats.org/markup-compatibility/2006" xmlns:aink="http://schemas.microsoft.com/office/drawing/2016/ink" xmlns:am3d="http://schemas.microsoft.com/office/drawing/2017/model3d" xmlns:o="urn:schemas-microsoft-com:office:office" xmlns:r="http://schemas.openxmlformats.org/officeDocument/2006/relationships" xmlns:m="http://schemas.openxmlformats.org/officeDocument/2006/math" xmlns:v="urn:schemas-microsoft-com:vml" xmlns:wp14="http://schemas.microsoft.com/office/word/2010/wordprocessingDrawing" xmlns:wp="http://schemas.openxmlformats.org/drawingml/2006/wordprocessingDrawing" xmlns:w10="urn:schemas-microsoft-com:office:word" xmlns:w="http://schemas.openxmlformats.org/wordprocessingml/2006/main" xmlns:w14="http://schemas.microsoft.com/office/word/2010/wordml" xmlns:w15="http://schemas.microsoft.com/office/word/2012/wordml" xmlns:w16cex="http://schemas.microsoft.com/office/word/2018/wordml/cex" xmlns:w16cid="http://schemas.microsoft.com/office/word/2016/wordml/cid" xmlns:w16="http://schemas.microsoft.com/office/word/2018/wordml" xmlns:w16se="http://schemas.microsoft.com/office/word/2015/wordml/symex" xmlns:wpg="http://schemas.microsoft.com/office/word/2010/wordprocessingGroup" xmlns:wpi="http://schemas.microsoft.com/office/word/2010/wordprocessingInk" xmlns:wne="http://schemas.microsoft.com/office/word/2006/wordml" xmlns:wps="http://schemas.microsoft.com/office/word/2010/wordprocessingShape" mc:Ignorable="w14 w15 w16se w16cid w16 w16cex wp14">
   <w:sdt>
     <w:sdtPr>
       <w:tag w:val="goog_rdk_1159"/>
@@ -1358,7 +1416,7 @@
 </file>
 
 <file path=word/footnotes.xml><?xml version="1.0" encoding="utf-8"?>
-<w:footnotes xmlns:wpc="http://schemas.microsoft.com/office/word/2010/wordprocessingCanvas" xmlns:cx="http://schemas.microsoft.com/office/drawing/2014/chartex" xmlns:cx1="http://schemas.microsoft.com/office/drawing/2015/9/8/chartex" xmlns:cx2="http://schemas.microsoft.com/office/drawing/2015/10/21/chartex" xmlns:cx3="http://schemas.microsoft.com/office/drawing/2016/5/9/chartex" xmlns:cx4="http://schemas.microsoft.com/office/drawing/2016/5/10/chartex" xmlns:cx5="http://schemas.microsoft.com/office/drawing/2016/5/11/chartex" xmlns:cx6="http://schemas.microsoft.com/office/drawing/2016/5/12/chartex" xmlns:cx7="http://schemas.microsoft.com/office/drawing/2016/5/13/chartex" xmlns:cx8="http://schemas.microsoft.com/office/drawing/2016/5/14/chartex" xmlns:mc="http://schemas.openxmlformats.org/markup-compatibility/2006" xmlns:aink="http://schemas.microsoft.com/office/drawing/2016/ink" xmlns:am3d="http://schemas.microsoft.com/office/drawing/2017/model3d" xmlns:o="urn:schemas-microsoft-com:office:office" xmlns:r="http://schemas.openxmlformats.org/officeDocument/2006/relationships" xmlns:m="http://schemas.openxmlformats.org/officeDocument/2006/math" xmlns:v="urn:schemas-microsoft-com:vml" xmlns:wp14="http://schemas.microsoft.com/office/word/2010/wordprocessingDrawing" xmlns:wp="http://schemas.openxmlformats.org/drawingml/2006/wordprocessingDrawing" xmlns:w10="urn:schemas-microsoft-com:office:word" xmlns:w="http://schemas.openxmlformats.org/wordprocessingml/2006/main" xmlns:w14="http://schemas.microsoft.com/office/word/2010/wordml" xmlns:w15="http://schemas.microsoft.com/office/word/2012/wordml" xmlns:w16cid="http://schemas.microsoft.com/office/word/2016/wordml/cid" xmlns:w16se="http://schemas.microsoft.com/office/word/2015/wordml/symex" xmlns:wpg="http://schemas.microsoft.com/office/word/2010/wordprocessingGroup" xmlns:wpi="http://schemas.microsoft.com/office/word/2010/wordprocessingInk" xmlns:wne="http://schemas.microsoft.com/office/word/2006/wordml" xmlns:wps="http://schemas.microsoft.com/office/word/2010/wordprocessingShape" mc:Ignorable="w14 w15 w16se w16cid wp14">
+<w:footnotes xmlns:wpc="http://schemas.microsoft.com/office/word/2010/wordprocessingCanvas" xmlns:cx="http://schemas.microsoft.com/office/drawing/2014/chartex" xmlns:cx1="http://schemas.microsoft.com/office/drawing/2015/9/8/chartex" xmlns:cx2="http://schemas.microsoft.com/office/drawing/2015/10/21/chartex" xmlns:cx3="http://schemas.microsoft.com/office/drawing/2016/5/9/chartex" xmlns:cx4="http://schemas.microsoft.com/office/drawing/2016/5/10/chartex" xmlns:cx5="http://schemas.microsoft.com/office/drawing/2016/5/11/chartex" xmlns:cx6="http://schemas.microsoft.com/office/drawing/2016/5/12/chartex" xmlns:cx7="http://schemas.microsoft.com/office/drawing/2016/5/13/chartex" xmlns:cx8="http://schemas.microsoft.com/office/drawing/2016/5/14/chartex" xmlns:mc="http://schemas.openxmlformats.org/markup-compatibility/2006" xmlns:aink="http://schemas.microsoft.com/office/drawing/2016/ink" xmlns:am3d="http://schemas.microsoft.com/office/drawing/2017/model3d" xmlns:o="urn:schemas-microsoft-com:office:office" xmlns:r="http://schemas.openxmlformats.org/officeDocument/2006/relationships" xmlns:m="http://schemas.openxmlformats.org/officeDocument/2006/math" xmlns:v="urn:schemas-microsoft-com:vml" xmlns:wp14="http://schemas.microsoft.com/office/word/2010/wordprocessingDrawing" xmlns:wp="http://schemas.openxmlformats.org/drawingml/2006/wordprocessingDrawing" xmlns:w10="urn:schemas-microsoft-com:office:word" xmlns:w="http://schemas.openxmlformats.org/wordprocessingml/2006/main" xmlns:w14="http://schemas.microsoft.com/office/word/2010/wordml" xmlns:w15="http://schemas.microsoft.com/office/word/2012/wordml" xmlns:w16cex="http://schemas.microsoft.com/office/word/2018/wordml/cex" xmlns:w16cid="http://schemas.microsoft.com/office/word/2016/wordml/cid" xmlns:w16="http://schemas.microsoft.com/office/word/2018/wordml" xmlns:w16se="http://schemas.microsoft.com/office/word/2015/wordml/symex" xmlns:wpg="http://schemas.microsoft.com/office/word/2010/wordprocessingGroup" xmlns:wpi="http://schemas.microsoft.com/office/word/2010/wordprocessingInk" xmlns:wne="http://schemas.microsoft.com/office/word/2006/wordml" xmlns:wps="http://schemas.microsoft.com/office/word/2010/wordprocessingShape" mc:Ignorable="w14 w15 w16se w16cid w16 w16cex wp14">
   <w:footnote w:type="separator" w:id="-1">
     <w:p>
       <w:pPr>
@@ -1383,7 +1441,7 @@
 </file>
 
 <file path=word/numbering.xml><?xml version="1.0" encoding="utf-8"?>
-<w:numbering xmlns:wpc="http://schemas.microsoft.com/office/word/2010/wordprocessingCanvas" xmlns:cx="http://schemas.microsoft.com/office/drawing/2014/chartex" xmlns:cx1="http://schemas.microsoft.com/office/drawing/2015/9/8/chartex" xmlns:cx2="http://schemas.microsoft.com/office/drawing/2015/10/21/chartex" xmlns:cx3="http://schemas.microsoft.com/office/drawing/2016/5/9/chartex" xmlns:cx4="http://schemas.microsoft.com/office/drawing/2016/5/10/chartex" xmlns:cx5="http://schemas.microsoft.com/office/drawing/2016/5/11/chartex" xmlns:cx6="http://schemas.microsoft.com/office/drawing/2016/5/12/chartex" xmlns:cx7="http://schemas.microsoft.com/office/drawing/2016/5/13/chartex" xmlns:cx8="http://schemas.microsoft.com/office/drawing/2016/5/14/chartex" xmlns:mc="http://schemas.openxmlformats.org/markup-compatibility/2006" xmlns:aink="http://schemas.microsoft.com/office/drawing/2016/ink" xmlns:am3d="http://schemas.microsoft.com/office/drawing/2017/model3d" xmlns:o="urn:schemas-microsoft-com:office:office" xmlns:r="http://schemas.openxmlformats.org/officeDocument/2006/relationships" xmlns:m="http://schemas.openxmlformats.org/officeDocument/2006/math" xmlns:v="urn:schemas-microsoft-com:vml" xmlns:wp14="http://schemas.microsoft.com/office/word/2010/wordprocessingDrawing" xmlns:wp="http://schemas.openxmlformats.org/drawingml/2006/wordprocessingDrawing" xmlns:w10="urn:schemas-microsoft-com:office:word" xmlns:w="http://schemas.openxmlformats.org/wordprocessingml/2006/main" xmlns:w14="http://schemas.microsoft.com/office/word/2010/wordml" xmlns:w15="http://schemas.microsoft.com/office/word/2012/wordml" xmlns:w16cid="http://schemas.microsoft.com/office/word/2016/wordml/cid" xmlns:w16se="http://schemas.microsoft.com/office/word/2015/wordml/symex" xmlns:wpg="http://schemas.microsoft.com/office/word/2010/wordprocessingGroup" xmlns:wpi="http://schemas.microsoft.com/office/word/2010/wordprocessingInk" xmlns:wne="http://schemas.microsoft.com/office/word/2006/wordml" xmlns:wps="http://schemas.microsoft.com/office/word/2010/wordprocessingShape" mc:Ignorable="w14 w15 w16se w16cid wp14">
+<w:numbering xmlns:wpc="http://schemas.microsoft.com/office/word/2010/wordprocessingCanvas" xmlns:cx="http://schemas.microsoft.com/office/drawing/2014/chartex" xmlns:cx1="http://schemas.microsoft.com/office/drawing/2015/9/8/chartex" xmlns:cx2="http://schemas.microsoft.com/office/drawing/2015/10/21/chartex" xmlns:cx3="http://schemas.microsoft.com/office/drawing/2016/5/9/chartex" xmlns:cx4="http://schemas.microsoft.com/office/drawing/2016/5/10/chartex" xmlns:cx5="http://schemas.microsoft.com/office/drawing/2016/5/11/chartex" xmlns:cx6="http://schemas.microsoft.com/office/drawing/2016/5/12/chartex" xmlns:cx7="http://schemas.microsoft.com/office/drawing/2016/5/13/chartex" xmlns:cx8="http://schemas.microsoft.com/office/drawing/2016/5/14/chartex" xmlns:mc="http://schemas.openxmlformats.org/markup-compatibility/2006" xmlns:aink="http://schemas.microsoft.com/office/drawing/2016/ink" xmlns:am3d="http://schemas.microsoft.com/office/drawing/2017/model3d" xmlns:o="urn:schemas-microsoft-com:office:office" xmlns:r="http://schemas.openxmlformats.org/officeDocument/2006/relationships" xmlns:m="http://schemas.openxmlformats.org/officeDocument/2006/math" xmlns:v="urn:schemas-microsoft-com:vml" xmlns:wp14="http://schemas.microsoft.com/office/word/2010/wordprocessingDrawing" xmlns:wp="http://schemas.openxmlformats.org/drawingml/2006/wordprocessingDrawing" xmlns:w10="urn:schemas-microsoft-com:office:word" xmlns:w="http://schemas.openxmlformats.org/wordprocessingml/2006/main" xmlns:w14="http://schemas.microsoft.com/office/word/2010/wordml" xmlns:w15="http://schemas.microsoft.com/office/word/2012/wordml" xmlns:w16cex="http://schemas.microsoft.com/office/word/2018/wordml/cex" xmlns:w16cid="http://schemas.microsoft.com/office/word/2016/wordml/cid" xmlns:w16="http://schemas.microsoft.com/office/word/2018/wordml" xmlns:w16se="http://schemas.microsoft.com/office/word/2015/wordml/symex" xmlns:wpg="http://schemas.microsoft.com/office/word/2010/wordprocessingGroup" xmlns:wpi="http://schemas.microsoft.com/office/word/2010/wordprocessingInk" xmlns:wne="http://schemas.microsoft.com/office/word/2006/wordml" xmlns:wps="http://schemas.microsoft.com/office/word/2010/wordprocessingShape" mc:Ignorable="w14 w15 w16se w16cid w16 w16cex wp14">
   <w:abstractNum w:abstractNumId="0" w15:restartNumberingAfterBreak="0">
     <w:nsid w:val="00823603"/>
     <w:multiLevelType w:val="multilevel"/>
@@ -4740,7 +4798,7 @@
 </file>
 
 <file path=word/styles.xml><?xml version="1.0" encoding="utf-8"?>
-<w:styles xmlns:mc="http://schemas.openxmlformats.org/markup-compatibility/2006" xmlns:r="http://schemas.openxmlformats.org/officeDocument/2006/relationships" xmlns:w="http://schemas.openxmlformats.org/wordprocessingml/2006/main" xmlns:w14="http://schemas.microsoft.com/office/word/2010/wordml" xmlns:w15="http://schemas.microsoft.com/office/word/2012/wordml" xmlns:w16cid="http://schemas.microsoft.com/office/word/2016/wordml/cid" xmlns:w16se="http://schemas.microsoft.com/office/word/2015/wordml/symex" mc:Ignorable="w14 w15 w16se w16cid">
+<w:styles xmlns:mc="http://schemas.openxmlformats.org/markup-compatibility/2006" xmlns:r="http://schemas.openxmlformats.org/officeDocument/2006/relationships" xmlns:w="http://schemas.openxmlformats.org/wordprocessingml/2006/main" xmlns:w14="http://schemas.microsoft.com/office/word/2010/wordml" xmlns:w15="http://schemas.microsoft.com/office/word/2012/wordml" xmlns:w16cex="http://schemas.microsoft.com/office/word/2018/wordml/cex" xmlns:w16cid="http://schemas.microsoft.com/office/word/2016/wordml/cid" xmlns:w16="http://schemas.microsoft.com/office/word/2018/wordml" xmlns:w16se="http://schemas.microsoft.com/office/word/2015/wordml/symex" mc:Ignorable="w14 w15 w16se w16cid w16 w16cex">
   <w:docDefaults>
     <w:rPrDefault>
       <w:rPr>

</xml_diff>